<commit_message>
fix: Add some new reports and fix links
</commit_message>
<xml_diff>
--- a/reports/lighthouse reports - results.docx
+++ b/reports/lighthouse reports - results.docx
@@ -141,8 +141,23 @@
         <w:rPr>
           <w:lang w:val="en-US"/>
         </w:rPr>
-        <w:t>I have run different scenarios, with the following results:</w:t>
-      </w:r>
+        <w:t>I have run different scenarios, with the following results</w:t>
+      </w:r>
+      <w:r>
+        <w:rPr>
+          <w:lang w:val="en-US"/>
+        </w:rPr>
+        <w:t xml:space="preserve">, which can be found here </w:t>
+      </w:r>
+      <w:hyperlink r:id="rId5" w:history="1">
+        <w:r>
+          <w:rPr>
+            <w:rStyle w:val="-"/>
+            <w:lang w:val="en-US"/>
+          </w:rPr>
+          <w:t>https://github.com/panpan291265/mws-restaurant-stage-3/tree/master/reports</w:t>
+        </w:r>
+      </w:hyperlink>
     </w:p>
     <w:p>
       <w:pPr>
@@ -212,7 +227,7 @@
         </w:rPr>
         <w:t xml:space="preserve">: </w:t>
       </w:r>
-      <w:hyperlink r:id="rId5" w:history="1">
+      <w:hyperlink r:id="rId6" w:history="1">
         <w:r>
           <w:rPr>
             <w:rStyle w:val="-"/>
@@ -258,13 +273,13 @@
         </w:rPr>
         <w:t xml:space="preserve">: </w:t>
       </w:r>
-      <w:hyperlink r:id="rId6" w:history="1">
+      <w:hyperlink r:id="rId7" w:history="1">
         <w:r>
           <w:rPr>
             <w:rStyle w:val="-"/>
             <w:lang w:val="en-US"/>
           </w:rPr>
-          <w:t>webpagetest_2018-06-27_11-49-44 (lighthouse).jpg</w:t>
+          <w:t>webpagetest_2018-06-27_11-49-44%20(lighthouse).jpg</w:t>
         </w:r>
       </w:hyperlink>
     </w:p>
@@ -404,6 +419,7 @@
         <w:t xml:space="preserve"> </w:t>
       </w:r>
       <w:bookmarkStart w:id="0" w:name="_Hlk517864750"/>
+      <w:bookmarkStart w:id="1" w:name="_Hlk517865589"/>
       <w:r>
         <w:rPr>
           <w:rStyle w:val="-"/>
@@ -416,7 +432,7 @@
           <w:rStyle w:val="-"/>
           <w:lang w:val="en-US"/>
         </w:rPr>
-        <w:instrText>HYPERLINK "C:\\Users\\pap\\Documents\\Udacity - Google Developer Challenge Scholarship\\Mobile Web Specialist track\\mws-restaurant-reviews\\mws-restaurant-stage-3\\reports\\panpan291265.github.io_2018-06-27_11-58-24.report.html"</w:instrText>
+        <w:instrText>HYPERLINK "https://github.com/panpan291265/mws-restaurant-stage-3/blob/master/reports/panpan291265.github.io_2018-06-27_11-58-24.report.jpg"</w:instrText>
       </w:r>
       <w:r>
         <w:rPr>
@@ -436,15 +452,41 @@
           <w:rStyle w:val="-"/>
           <w:lang w:val="en-US"/>
         </w:rPr>
-        <w:t>panpan291265.github.io_2018-06-27_11-58-24.report.html</w:t>
+        <w:t>panpan291265.github.io_2018-06-27_11-58-24.report.</w:t>
       </w:r>
       <w:r>
         <w:rPr>
           <w:rStyle w:val="-"/>
           <w:lang w:val="en-US"/>
         </w:rPr>
+        <w:t>jpg</w:t>
+      </w:r>
+      <w:r>
+        <w:rPr>
+          <w:rStyle w:val="-"/>
+          <w:lang w:val="en-US"/>
+        </w:rPr>
         <w:fldChar w:fldCharType="end"/>
       </w:r>
+      <w:bookmarkEnd w:id="1"/>
+    </w:p>
+    <w:p>
+      <w:pPr>
+        <w:spacing w:after="80"/>
+        <w:ind w:firstLine="720"/>
+        <w:rPr>
+          <w:lang w:val="en-US"/>
+        </w:rPr>
+      </w:pPr>
+      <w:hyperlink r:id="rId8" w:history="1">
+        <w:r>
+          <w:rPr>
+            <w:rStyle w:val="-"/>
+            <w:lang w:val="en-US"/>
+          </w:rPr>
+          <w:t>panpan291265.github.io_2018-06-27_11-58-24.report.html</w:t>
+        </w:r>
+      </w:hyperlink>
     </w:p>
     <w:bookmarkEnd w:id="0"/>
     <w:p>
@@ -465,8 +507,6 @@
           <w:lang w:val="en-US"/>
         </w:rPr>
       </w:pPr>
-      <w:bookmarkStart w:id="1" w:name="_GoBack"/>
-      <w:bookmarkEnd w:id="1"/>
       <w:r>
         <w:rPr>
           <w:b/>
@@ -550,7 +590,32 @@
         </w:rPr>
         <w:t xml:space="preserve">results: </w:t>
       </w:r>
-      <w:hyperlink r:id="rId7" w:history="1">
+      <w:hyperlink r:id="rId9" w:history="1">
+        <w:r>
+          <w:rPr>
+            <w:rStyle w:val="-"/>
+            <w:lang w:val="en-US"/>
+          </w:rPr>
+          <w:t>panpan291265.github.io_2018-06-27_11-59-29.report.</w:t>
+        </w:r>
+        <w:r>
+          <w:rPr>
+            <w:rStyle w:val="-"/>
+            <w:lang w:val="en-US"/>
+          </w:rPr>
+          <w:t>jpg</w:t>
+        </w:r>
+      </w:hyperlink>
+    </w:p>
+    <w:p>
+      <w:pPr>
+        <w:spacing w:after="80"/>
+        <w:ind w:firstLine="720"/>
+        <w:rPr>
+          <w:lang w:val="en-US"/>
+        </w:rPr>
+      </w:pPr>
+      <w:hyperlink r:id="rId10" w:history="1">
         <w:r>
           <w:rPr>
             <w:rStyle w:val="-"/>
@@ -575,14 +640,8 @@
           <w:lang w:val="en-US"/>
         </w:rPr>
       </w:pPr>
-    </w:p>
-    <w:p>
-      <w:pPr>
-        <w:spacing w:after="80"/>
-        <w:rPr>
-          <w:lang w:val="en-US"/>
-        </w:rPr>
-      </w:pPr>
+      <w:bookmarkStart w:id="2" w:name="_GoBack"/>
+      <w:bookmarkEnd w:id="2"/>
     </w:p>
     <w:sectPr>
       <w:pgSz w:w="11906" w:h="16838"/>

</xml_diff>

<commit_message>
fix: Fix reports documents
</commit_message>
<xml_diff>
--- a/reports/lighthouse reports - results.docx
+++ b/reports/lighthouse reports - results.docx
@@ -279,7 +279,7 @@
             <w:rStyle w:val="-"/>
             <w:lang w:val="en-US"/>
           </w:rPr>
-          <w:t>webpagetest_2018-06-27_11-49-44%20(lighthouse).jpg</w:t>
+          <w:t>webpagetest_2018-06-27_11-49-44 (lighthouse).jpg</w:t>
         </w:r>
       </w:hyperlink>
     </w:p>
@@ -332,6 +332,8 @@
           <w:lang w:val="en-US"/>
         </w:rPr>
       </w:pPr>
+      <w:bookmarkStart w:id="0" w:name="_GoBack"/>
+      <w:bookmarkEnd w:id="0"/>
     </w:p>
     <w:p>
       <w:pPr>
@@ -418,8 +420,8 @@
         </w:rPr>
         <w:t xml:space="preserve"> </w:t>
       </w:r>
-      <w:bookmarkStart w:id="0" w:name="_Hlk517864750"/>
       <w:bookmarkStart w:id="1" w:name="_Hlk517865589"/>
+      <w:bookmarkStart w:id="2" w:name="_Hlk517864750"/>
       <w:r>
         <w:rPr>
           <w:rStyle w:val="-"/>
@@ -433,12 +435,6 @@
           <w:lang w:val="en-US"/>
         </w:rPr>
         <w:instrText>HYPERLINK "https://github.com/panpan291265/mws-restaurant-stage-3/blob/master/reports/panpan291265.github.io_2018-06-27_11-58-24.report.jpg"</w:instrText>
-      </w:r>
-      <w:r>
-        <w:rPr>
-          <w:rStyle w:val="-"/>
-          <w:lang w:val="en-US"/>
-        </w:rPr>
       </w:r>
       <w:r>
         <w:rPr>
@@ -488,7 +484,7 @@
         </w:r>
       </w:hyperlink>
     </w:p>
-    <w:bookmarkEnd w:id="0"/>
+    <w:bookmarkEnd w:id="2"/>
     <w:p>
       <w:pPr>
         <w:spacing w:after="80"/>
@@ -640,8 +636,6 @@
           <w:lang w:val="en-US"/>
         </w:rPr>
       </w:pPr>
-      <w:bookmarkStart w:id="2" w:name="_GoBack"/>
-      <w:bookmarkEnd w:id="2"/>
     </w:p>
     <w:sectPr>
       <w:pgSz w:w="11906" w:h="16838"/>

</xml_diff>